<commit_message>
2nd round of edits for spring (2020) offering.
</commit_message>
<xml_diff>
--- a/doc/edg4930_syllabus.docx
+++ b/doc/edg4930_syllabus.docx
@@ -231,7 +231,7 @@
           <w:b/>
           <w:i w:val="0"/>
           <w:color w:val="2F5496" w:themeColor="accent5" w:themeShade="BF"/>
-          <w:sz w:val="22"/>
+          <w:szCs w:val="24"/>
         </w:rPr>
       </w:pPr>
       <w:r>
@@ -240,7 +240,7 @@
           <w:rFonts w:asciiTheme="majorHAnsi" w:hAnsiTheme="majorHAnsi" w:cstheme="majorHAnsi"/>
           <w:i w:val="0"/>
           <w:color w:val="2F5496" w:themeColor="accent5" w:themeShade="BF"/>
-          <w:sz w:val="22"/>
+          <w:szCs w:val="24"/>
         </w:rPr>
         <w:t>Dr. Daniel Maxwell</w:t>
       </w:r>
@@ -255,7 +255,7 @@
           <w:b/>
           <w:i w:val="0"/>
           <w:color w:val="2F5496" w:themeColor="accent5" w:themeShade="BF"/>
-          <w:sz w:val="22"/>
+          <w:szCs w:val="24"/>
         </w:rPr>
       </w:pPr>
       <w:r>
@@ -264,17 +264,49 @@
           <w:rFonts w:asciiTheme="majorHAnsi" w:hAnsiTheme="majorHAnsi" w:cstheme="majorHAnsi"/>
           <w:i w:val="0"/>
           <w:color w:val="2F5496" w:themeColor="accent5" w:themeShade="BF"/>
-          <w:sz w:val="22"/>
-        </w:rPr>
-        <w:t>Marston Science Library L301B, danielmaxwell@ufl.edu</w:t>
-      </w:r>
+          <w:szCs w:val="24"/>
+        </w:rPr>
+        <w:t xml:space="preserve">Marston Science Library L301B, </w:t>
+      </w:r>
+      <w:hyperlink r:id="rId6" w:history="1">
+        <w:r>
+          <w:rPr>
+            <w:rStyle w:val="Hyperlink"/>
+            <w:rFonts w:asciiTheme="majorHAnsi" w:eastAsia="Calibri" w:hAnsiTheme="majorHAnsi" w:cstheme="majorHAnsi"/>
+            <w:color w:val="0000FF"/>
+            <w:sz w:val="24"/>
+            <w:szCs w:val="24"/>
+          </w:rPr>
+          <w:t>danielmaxwell@ufl.edu</w:t>
+        </w:r>
+      </w:hyperlink>
       <w:r>
         <w:rPr>
           <w:rStyle w:val="ItemDescription"/>
           <w:rFonts w:asciiTheme="majorHAnsi" w:hAnsiTheme="majorHAnsi" w:cstheme="majorHAnsi"/>
           <w:i w:val="0"/>
           <w:color w:val="2F5496" w:themeColor="accent5" w:themeShade="BF"/>
-          <w:sz w:val="22"/>
+          <w:szCs w:val="24"/>
+        </w:rPr>
+        <w:t xml:space="preserve"> </w:t>
+      </w:r>
+      <w:r>
+        <w:rPr>
+          <w:rStyle w:val="ItemDescription"/>
+          <w:rFonts w:asciiTheme="majorHAnsi" w:hAnsiTheme="majorHAnsi" w:cstheme="majorHAnsi"/>
+          <w:i w:val="0"/>
+          <w:color w:val="2F5496" w:themeColor="accent5" w:themeShade="BF"/>
+          <w:szCs w:val="24"/>
+        </w:rPr>
+        <w:t xml:space="preserve"> </w:t>
+      </w:r>
+      <w:r>
+        <w:rPr>
+          <w:rStyle w:val="ItemDescription"/>
+          <w:rFonts w:asciiTheme="majorHAnsi" w:hAnsiTheme="majorHAnsi" w:cstheme="majorHAnsi"/>
+          <w:i w:val="0"/>
+          <w:color w:val="2F5496" w:themeColor="accent5" w:themeShade="BF"/>
+          <w:szCs w:val="24"/>
         </w:rPr>
         <w:br/>
         <w:t>(352) 294-1034</w:t>
@@ -310,7 +342,7 @@
           <w:sz w:val="24"/>
           <w:szCs w:val="24"/>
         </w:rPr>
-        <w:t>Teaching Assistants</w:t>
+        <w:t>Class Time &amp; Location</w:t>
       </w:r>
       <w:r>
         <w:rPr>
@@ -337,14 +369,72 @@
         <w:rPr>
           <w:rFonts w:asciiTheme="majorHAnsi" w:hAnsiTheme="majorHAnsi" w:cstheme="majorHAnsi"/>
           <w:color w:val="2F5496" w:themeColor="accent5" w:themeShade="BF"/>
+          <w:sz w:val="24"/>
+          <w:szCs w:val="24"/>
         </w:rPr>
       </w:pPr>
       <w:r>
         <w:rPr>
           <w:rFonts w:asciiTheme="majorHAnsi" w:hAnsiTheme="majorHAnsi" w:cstheme="majorHAnsi"/>
           <w:color w:val="2F5496" w:themeColor="accent5" w:themeShade="BF"/>
-        </w:rPr>
-        <w:t>Scott Cohen</w:t>
+          <w:sz w:val="24"/>
+          <w:szCs w:val="24"/>
+        </w:rPr>
+        <w:t>Thursday Period 7:</w:t>
+      </w:r>
+      <w:r>
+        <w:rPr>
+          <w:rFonts w:asciiTheme="majorHAnsi" w:hAnsiTheme="majorHAnsi" w:cstheme="majorHAnsi"/>
+          <w:color w:val="2F5496" w:themeColor="accent5" w:themeShade="BF"/>
+          <w:sz w:val="24"/>
+          <w:szCs w:val="24"/>
+        </w:rPr>
+        <w:t xml:space="preserve"> 1:55</w:t>
+      </w:r>
+      <w:r>
+        <w:rPr>
+          <w:rFonts w:asciiTheme="majorHAnsi" w:hAnsiTheme="majorHAnsi" w:cstheme="majorHAnsi"/>
+          <w:color w:val="2F5496" w:themeColor="accent5" w:themeShade="BF"/>
+          <w:sz w:val="24"/>
+          <w:szCs w:val="24"/>
+        </w:rPr>
+        <w:t xml:space="preserve"> </w:t>
+      </w:r>
+      <w:r>
+        <w:rPr>
+          <w:rFonts w:asciiTheme="majorHAnsi" w:hAnsiTheme="majorHAnsi" w:cstheme="majorHAnsi"/>
+          <w:color w:val="2F5496" w:themeColor="accent5" w:themeShade="BF"/>
+          <w:sz w:val="24"/>
+          <w:szCs w:val="24"/>
+        </w:rPr>
+        <w:t>to 2:45 pm</w:t>
+      </w:r>
+      <w:r>
+        <w:rPr>
+          <w:rFonts w:asciiTheme="majorHAnsi" w:hAnsiTheme="majorHAnsi" w:cstheme="majorHAnsi"/>
+          <w:color w:val="2F5496" w:themeColor="accent5" w:themeShade="BF"/>
+          <w:sz w:val="24"/>
+          <w:szCs w:val="24"/>
+        </w:rPr>
+        <w:t xml:space="preserve"> (</w:t>
+      </w:r>
+      <w:r>
+        <w:rPr>
+          <w:rFonts w:asciiTheme="majorHAnsi" w:hAnsiTheme="majorHAnsi" w:cstheme="majorHAnsi"/>
+          <w:color w:val="2F5496" w:themeColor="accent5" w:themeShade="BF"/>
+          <w:sz w:val="24"/>
+          <w:szCs w:val="24"/>
+        </w:rPr>
+        <w:t xml:space="preserve">Marston </w:t>
+      </w:r>
+      <w:r>
+        <w:rPr>
+          <w:rFonts w:asciiTheme="majorHAnsi" w:hAnsiTheme="majorHAnsi" w:cstheme="majorHAnsi"/>
+          <w:color w:val="2F5496" w:themeColor="accent5" w:themeShade="BF"/>
+          <w:sz w:val="24"/>
+          <w:szCs w:val="24"/>
+        </w:rPr>
+        <w:t>Science Library L308).</w:t>
       </w:r>
     </w:p>
     <w:p>
@@ -353,23 +443,7 @@
         <w:spacing w:after="0" w:line="240" w:lineRule="auto"/>
         <w:rPr>
           <w:rFonts w:asciiTheme="majorHAnsi" w:hAnsiTheme="majorHAnsi" w:cstheme="majorHAnsi"/>
-          <w:color w:val="2F5496" w:themeColor="accent5" w:themeShade="BF"/>
-        </w:rPr>
-      </w:pPr>
-      <w:r>
-        <w:rPr>
-          <w:rFonts w:asciiTheme="majorHAnsi" w:hAnsiTheme="majorHAnsi" w:cstheme="majorHAnsi"/>
-          <w:color w:val="2F5496" w:themeColor="accent5" w:themeShade="BF"/>
-        </w:rPr>
-        <w:t>Charlotte Bolch</w:t>
-      </w:r>
-    </w:p>
-    <w:p>
-      <w:pPr>
-        <w:suppressAutoHyphens/>
-        <w:spacing w:after="0" w:line="240" w:lineRule="auto"/>
-        <w:rPr>
-          <w:rFonts w:asciiTheme="majorHAnsi" w:hAnsiTheme="majorHAnsi" w:cstheme="majorHAnsi"/>
+          <w:b/>
           <w:sz w:val="20"/>
           <w:szCs w:val="20"/>
         </w:rPr>
@@ -393,16 +467,80 @@
           <w:sz w:val="24"/>
           <w:szCs w:val="24"/>
         </w:rPr>
-        <w:t>Office Hours:</w:t>
-      </w:r>
-      <w:r>
-        <w:rPr>
-          <w:rFonts w:asciiTheme="majorHAnsi" w:hAnsiTheme="majorHAnsi" w:cstheme="majorHAnsi"/>
+        <w:t>Teaching Assistants</w:t>
+      </w:r>
+      <w:r>
+        <w:rPr>
+          <w:rFonts w:asciiTheme="majorHAnsi" w:hAnsiTheme="majorHAnsi" w:cstheme="majorHAnsi"/>
+          <w:b/>
           <w:sz w:val="24"/>
           <w:szCs w:val="24"/>
         </w:rPr>
+        <w:t>:</w:t>
+      </w:r>
+      <w:r>
+        <w:rPr>
+          <w:rFonts w:asciiTheme="majorHAnsi" w:hAnsiTheme="majorHAnsi" w:cstheme="majorHAnsi"/>
+          <w:sz w:val="24"/>
+          <w:szCs w:val="24"/>
+        </w:rPr>
         <w:t xml:space="preserve"> </w:t>
       </w:r>
+    </w:p>
+    <w:p>
+      <w:pPr>
+        <w:suppressAutoHyphens/>
+        <w:spacing w:after="0" w:line="240" w:lineRule="auto"/>
+        <w:rPr>
+          <w:rFonts w:asciiTheme="majorHAnsi" w:hAnsiTheme="majorHAnsi" w:cstheme="majorHAnsi"/>
+          <w:color w:val="2F5496" w:themeColor="accent5" w:themeShade="BF"/>
+          <w:sz w:val="24"/>
+          <w:szCs w:val="24"/>
+        </w:rPr>
+      </w:pPr>
+      <w:r>
+        <w:rPr>
+          <w:rFonts w:asciiTheme="majorHAnsi" w:hAnsiTheme="majorHAnsi" w:cstheme="majorHAnsi"/>
+          <w:color w:val="2F5496" w:themeColor="accent5" w:themeShade="BF"/>
+          <w:sz w:val="24"/>
+          <w:szCs w:val="24"/>
+        </w:rPr>
+        <w:t>Scott Cohen</w:t>
+      </w:r>
+    </w:p>
+    <w:p>
+      <w:pPr>
+        <w:suppressAutoHyphens/>
+        <w:spacing w:after="0" w:line="240" w:lineRule="auto"/>
+        <w:rPr>
+          <w:rFonts w:asciiTheme="majorHAnsi" w:hAnsiTheme="majorHAnsi" w:cstheme="majorHAnsi"/>
+          <w:color w:val="2F5496" w:themeColor="accent5" w:themeShade="BF"/>
+          <w:sz w:val="24"/>
+          <w:szCs w:val="24"/>
+        </w:rPr>
+      </w:pPr>
+      <w:r>
+        <w:rPr>
+          <w:rFonts w:asciiTheme="majorHAnsi" w:hAnsiTheme="majorHAnsi" w:cstheme="majorHAnsi"/>
+          <w:color w:val="2F5496" w:themeColor="accent5" w:themeShade="BF"/>
+          <w:sz w:val="24"/>
+          <w:szCs w:val="24"/>
+        </w:rPr>
+        <w:t>Charlotte Bolch</w:t>
+      </w:r>
+      <w:bookmarkStart w:id="0" w:name="_GoBack"/>
+      <w:bookmarkEnd w:id="0"/>
+    </w:p>
+    <w:p>
+      <w:pPr>
+        <w:suppressAutoHyphens/>
+        <w:spacing w:after="0" w:line="240" w:lineRule="auto"/>
+        <w:rPr>
+          <w:rFonts w:asciiTheme="majorHAnsi" w:hAnsiTheme="majorHAnsi" w:cstheme="majorHAnsi"/>
+          <w:sz w:val="20"/>
+          <w:szCs w:val="20"/>
+        </w:rPr>
+      </w:pPr>
     </w:p>
     <w:p>
       <w:pPr>
@@ -411,14 +549,45 @@
         <w:ind w:left="1440" w:hanging="1440"/>
         <w:rPr>
           <w:rFonts w:asciiTheme="majorHAnsi" w:hAnsiTheme="majorHAnsi" w:cstheme="majorHAnsi"/>
-          <w:sz w:val="20"/>
-          <w:szCs w:val="20"/>
+          <w:sz w:val="24"/>
+          <w:szCs w:val="24"/>
+        </w:rPr>
+      </w:pPr>
+      <w:r>
+        <w:rPr>
+          <w:rFonts w:asciiTheme="majorHAnsi" w:hAnsiTheme="majorHAnsi" w:cstheme="majorHAnsi"/>
+          <w:b/>
+          <w:sz w:val="24"/>
+          <w:szCs w:val="24"/>
+        </w:rPr>
+        <w:t>Office Hours:</w:t>
+      </w:r>
+      <w:r>
+        <w:rPr>
+          <w:rFonts w:asciiTheme="majorHAnsi" w:hAnsiTheme="majorHAnsi" w:cstheme="majorHAnsi"/>
+          <w:sz w:val="24"/>
+          <w:szCs w:val="24"/>
+        </w:rPr>
+        <w:t xml:space="preserve"> </w:t>
+      </w:r>
+    </w:p>
+    <w:p>
+      <w:pPr>
+        <w:suppressAutoHyphens/>
+        <w:spacing w:after="0" w:line="240" w:lineRule="auto"/>
+        <w:ind w:left="1440" w:hanging="1440"/>
+        <w:rPr>
+          <w:rFonts w:asciiTheme="majorHAnsi" w:hAnsiTheme="majorHAnsi" w:cstheme="majorHAnsi"/>
+          <w:sz w:val="24"/>
+          <w:szCs w:val="24"/>
         </w:rPr>
       </w:pPr>
       <w:r>
         <w:rPr>
           <w:rFonts w:asciiTheme="majorHAnsi" w:hAnsiTheme="majorHAnsi" w:cstheme="majorHAnsi"/>
           <w:color w:val="2F5496" w:themeColor="accent5" w:themeShade="BF"/>
+          <w:sz w:val="24"/>
+          <w:szCs w:val="24"/>
         </w:rPr>
         <w:t>TBD</w:t>
       </w:r>
@@ -568,14 +737,14 @@
           <w:rFonts w:ascii="Calibri Light" w:hAnsi="Calibri Light" w:cs="Helvetica"/>
           <w:szCs w:val="24"/>
         </w:rPr>
-        <w:t xml:space="preserve">In this </w:t>
+        <w:t>In this course, students</w:t>
       </w:r>
       <w:r>
         <w:rPr>
           <w:rFonts w:ascii="Calibri Light" w:hAnsi="Calibri Light" w:cs="Helvetica"/>
           <w:szCs w:val="24"/>
         </w:rPr>
-        <w:t>studio</w:t>
+        <w:t xml:space="preserve"> will</w:t>
       </w:r>
       <w:r>
         <w:rPr>
@@ -589,192 +758,197 @@
           <w:rFonts w:ascii="Calibri Light" w:hAnsi="Calibri Light" w:cs="Helvetica"/>
           <w:szCs w:val="24"/>
         </w:rPr>
-        <w:t xml:space="preserve">course, students </w:t>
+        <w:t>practice the art of crafting compelling data stories</w:t>
       </w:r>
       <w:r>
         <w:rPr>
           <w:rFonts w:ascii="Calibri Light" w:hAnsi="Calibri Light" w:cs="Helvetica"/>
           <w:szCs w:val="24"/>
         </w:rPr>
-        <w:t>practice the art of crafting compelling data stories</w:t>
+        <w:t xml:space="preserve"> in the company of other apprentices and knowledgeable professionals.  As a studio learning experience, </w:t>
       </w:r>
       <w:r>
         <w:rPr>
           <w:rFonts w:ascii="Calibri Light" w:hAnsi="Calibri Light" w:cs="Helvetica"/>
           <w:szCs w:val="24"/>
         </w:rPr>
-        <w:t xml:space="preserve"> in the company of other apprentices and knowledgeable professionals.  As a studio learning experience, each apprentice </w:t>
+        <w:t>students are expected to work independently</w:t>
       </w:r>
       <w:r>
         <w:rPr>
           <w:rFonts w:ascii="Calibri Light" w:hAnsi="Calibri Light" w:cs="Helvetica"/>
           <w:szCs w:val="24"/>
         </w:rPr>
-        <w:t>will</w:t>
+        <w:t>, executin</w:t>
       </w:r>
       <w:r>
         <w:rPr>
           <w:rFonts w:ascii="Calibri Light" w:hAnsi="Calibri Light" w:cs="Helvetica"/>
           <w:szCs w:val="24"/>
         </w:rPr>
-        <w:t xml:space="preserve"> work independently, executin</w:t>
+        <w:t xml:space="preserve">g a </w:t>
       </w:r>
       <w:r>
         <w:rPr>
           <w:rFonts w:ascii="Calibri Light" w:hAnsi="Calibri Light" w:cs="Helvetica"/>
           <w:szCs w:val="24"/>
         </w:rPr>
-        <w:t xml:space="preserve">g a </w:t>
+        <w:t xml:space="preserve">data story </w:t>
       </w:r>
       <w:r>
         <w:rPr>
           <w:rFonts w:ascii="Calibri Light" w:hAnsi="Calibri Light" w:cs="Helvetica"/>
           <w:szCs w:val="24"/>
         </w:rPr>
-        <w:t xml:space="preserve">data story </w:t>
+        <w:t>project</w:t>
       </w:r>
       <w:r>
         <w:rPr>
           <w:rFonts w:ascii="Calibri Light" w:hAnsi="Calibri Light" w:cs="Helvetica"/>
           <w:szCs w:val="24"/>
         </w:rPr>
-        <w:t>project</w:t>
+        <w:t xml:space="preserve"> of their choosing</w:t>
       </w:r>
       <w:r>
         <w:rPr>
           <w:rFonts w:ascii="Calibri Light" w:hAnsi="Calibri Light" w:cs="Helvetica"/>
           <w:szCs w:val="24"/>
         </w:rPr>
-        <w:t xml:space="preserve"> of their choosing</w:t>
+        <w:t>.</w:t>
       </w:r>
       <w:r>
         <w:rPr>
           <w:rFonts w:ascii="Calibri Light" w:hAnsi="Calibri Light" w:cs="Helvetica"/>
           <w:szCs w:val="24"/>
         </w:rPr>
-        <w:t>.</w:t>
+        <w:t xml:space="preserve">  </w:t>
       </w:r>
       <w:r>
         <w:rPr>
           <w:rFonts w:ascii="Calibri Light" w:hAnsi="Calibri Light" w:cs="Helvetica"/>
           <w:szCs w:val="24"/>
         </w:rPr>
-        <w:t xml:space="preserve">  However, students will also benefit from learning that </w:t>
+        <w:t xml:space="preserve">Each step of </w:t>
       </w:r>
       <w:r>
         <w:rPr>
           <w:rFonts w:ascii="Calibri Light" w:hAnsi="Calibri Light" w:cs="Helvetica"/>
           <w:szCs w:val="24"/>
         </w:rPr>
-        <w:t xml:space="preserve">can </w:t>
+        <w:t>story construction is cov</w:t>
       </w:r>
       <w:r>
         <w:rPr>
           <w:rFonts w:ascii="Calibri Light" w:hAnsi="Calibri Light" w:cs="Helvetica"/>
           <w:szCs w:val="24"/>
         </w:rPr>
-        <w:t>only occur within a community of practice</w:t>
+        <w:t>ered</w:t>
       </w:r>
       <w:r>
         <w:rPr>
           <w:rFonts w:ascii="Calibri Light" w:hAnsi="Calibri Light" w:cs="Helvetica"/>
           <w:szCs w:val="24"/>
         </w:rPr>
-        <w:t xml:space="preserve">.  Each step of </w:t>
+        <w:t>,</w:t>
       </w:r>
       <w:r>
         <w:rPr>
           <w:rFonts w:ascii="Calibri Light" w:hAnsi="Calibri Light" w:cs="Helvetica"/>
           <w:szCs w:val="24"/>
         </w:rPr>
-        <w:t>data story construction is cov</w:t>
+        <w:t xml:space="preserve"> from specifying an initial </w:t>
       </w:r>
       <w:r>
         <w:rPr>
           <w:rFonts w:ascii="Calibri Light" w:hAnsi="Calibri Light" w:cs="Helvetica"/>
           <w:szCs w:val="24"/>
         </w:rPr>
-        <w:t xml:space="preserve">ered during this </w:t>
+        <w:t>rese</w:t>
       </w:r>
       <w:r>
         <w:rPr>
           <w:rFonts w:ascii="Calibri Light" w:hAnsi="Calibri Light" w:cs="Helvetica"/>
           <w:szCs w:val="24"/>
         </w:rPr>
-        <w:t>learning experience,</w:t>
+        <w:t>arch question to identifying</w:t>
       </w:r>
       <w:r>
         <w:rPr>
           <w:rFonts w:ascii="Calibri Light" w:hAnsi="Calibri Light" w:cs="Helvetica"/>
           <w:szCs w:val="24"/>
         </w:rPr>
-        <w:t xml:space="preserve"> from specifying an initial </w:t>
+        <w:t xml:space="preserve"> appropriate </w:t>
       </w:r>
       <w:r>
         <w:rPr>
           <w:rFonts w:ascii="Calibri Light" w:hAnsi="Calibri Light" w:cs="Helvetica"/>
           <w:szCs w:val="24"/>
         </w:rPr>
-        <w:t>research question to identification of</w:t>
+        <w:t>data</w:t>
       </w:r>
       <w:r>
         <w:rPr>
           <w:rFonts w:ascii="Calibri Light" w:hAnsi="Calibri Light" w:cs="Helvetica"/>
           <w:szCs w:val="24"/>
         </w:rPr>
-        <w:t xml:space="preserve"> appropriate </w:t>
+        <w:t>, analysis</w:t>
       </w:r>
       <w:r>
         <w:rPr>
           <w:rFonts w:ascii="Calibri Light" w:hAnsi="Calibri Light" w:cs="Helvetica"/>
           <w:szCs w:val="24"/>
         </w:rPr>
-        <w:t>dataset(s), analysis</w:t>
+        <w:t xml:space="preserve"> of that</w:t>
       </w:r>
       <w:r>
         <w:rPr>
           <w:rFonts w:ascii="Calibri Light" w:hAnsi="Calibri Light" w:cs="Helvetica"/>
           <w:szCs w:val="24"/>
         </w:rPr>
-        <w:t xml:space="preserve"> of those</w:t>
+        <w:t xml:space="preserve"> data</w:t>
       </w:r>
       <w:r>
         <w:rPr>
           <w:rFonts w:ascii="Calibri Light" w:hAnsi="Calibri Light" w:cs="Helvetica"/>
           <w:szCs w:val="24"/>
         </w:rPr>
-        <w:t xml:space="preserve"> data</w:t>
+        <w:t xml:space="preserve"> using R</w:t>
       </w:r>
       <w:r>
         <w:rPr>
           <w:rFonts w:ascii="Calibri Light" w:hAnsi="Calibri Light" w:cs="Helvetica"/>
           <w:szCs w:val="24"/>
         </w:rPr>
-        <w:t>set(s)</w:t>
+        <w:t xml:space="preserve">, </w:t>
       </w:r>
       <w:r>
         <w:rPr>
           <w:rFonts w:ascii="Calibri Light" w:hAnsi="Calibri Light" w:cs="Helvetica"/>
           <w:szCs w:val="24"/>
         </w:rPr>
-        <w:t xml:space="preserve"> using R or Python</w:t>
+        <w:t xml:space="preserve">creation of </w:t>
       </w:r>
       <w:r>
         <w:rPr>
           <w:rFonts w:ascii="Calibri Light" w:hAnsi="Calibri Light" w:cs="Helvetica"/>
           <w:szCs w:val="24"/>
         </w:rPr>
-        <w:t>, the creation of a storyboard</w:t>
+        <w:t>storyboard</w:t>
       </w:r>
       <w:r>
         <w:rPr>
           <w:rFonts w:ascii="Calibri Light" w:hAnsi="Calibri Light" w:cs="Helvetica"/>
           <w:szCs w:val="24"/>
         </w:rPr>
+        <w:t>(s)</w:t>
+      </w:r>
+      <w:r>
+        <w:rPr>
+          <w:rFonts w:ascii="Calibri Light" w:hAnsi="Calibri Light" w:cs="Helvetica"/>
+          <w:szCs w:val="24"/>
+        </w:rPr>
         <w:t>, and final</w:t>
       </w:r>
-      <w:bookmarkStart w:id="0" w:name="_GoBack"/>
-      <w:bookmarkEnd w:id="0"/>
       <w:r>
         <w:rPr>
           <w:rFonts w:ascii="Calibri Light" w:hAnsi="Calibri Light" w:cs="Helvetica"/>
@@ -851,42 +1025,28 @@
           <w:rFonts w:ascii="Calibri Light" w:hAnsi="Calibri Light" w:cs="Helvetica"/>
           <w:szCs w:val="24"/>
         </w:rPr>
-        <w:t>in this class</w:t>
+        <w:t>is</w:t>
       </w:r>
       <w:r>
         <w:rPr>
           <w:rFonts w:ascii="Calibri Light" w:hAnsi="Calibri Light" w:cs="Helvetica"/>
           <w:szCs w:val="24"/>
         </w:rPr>
-        <w:t xml:space="preserve"> </w:t>
+        <w:t xml:space="preserve"> a desire to learn through fearless experimentation.</w:t>
       </w:r>
       <w:r>
         <w:rPr>
           <w:rFonts w:ascii="Calibri Light" w:hAnsi="Calibri Light" w:cs="Helvetica"/>
           <w:szCs w:val="24"/>
         </w:rPr>
-        <w:t>is</w:t>
+        <w:t xml:space="preserve">  </w:t>
       </w:r>
       <w:r>
         <w:rPr>
           <w:rFonts w:ascii="Calibri Light" w:hAnsi="Calibri Light" w:cs="Helvetica"/>
           <w:szCs w:val="24"/>
         </w:rPr>
-        <w:t xml:space="preserve"> a desire to learn through fearless experimentation.</w:t>
-      </w:r>
-      <w:r>
-        <w:rPr>
-          <w:rFonts w:ascii="Calibri Light" w:hAnsi="Calibri Light" w:cs="Helvetica"/>
-          <w:szCs w:val="24"/>
-        </w:rPr>
-        <w:t xml:space="preserve">  </w:t>
-      </w:r>
-      <w:r>
-        <w:rPr>
-          <w:rFonts w:ascii="Calibri Light" w:hAnsi="Calibri Light" w:cs="Helvetica"/>
-          <w:szCs w:val="24"/>
-        </w:rPr>
-        <w:t>Or stated another way</w:t>
+        <w:t>In other words</w:t>
       </w:r>
       <w:r>
         <w:rPr>
@@ -1287,102 +1447,6 @@
           <w:rFonts w:ascii="Calibri Light" w:hAnsi="Calibri Light" w:cs="Calibri Light"/>
         </w:rPr>
       </w:pPr>
-    </w:p>
-    <w:p>
-      <w:pPr>
-        <w:pStyle w:val="NormalWeb"/>
-        <w:numPr>
-          <w:ilvl w:val="0"/>
-          <w:numId w:val="5"/>
-        </w:numPr>
-        <w:tabs>
-          <w:tab w:val="clear" w:pos="1080"/>
-          <w:tab w:val="num" w:pos="720"/>
-        </w:tabs>
-        <w:spacing w:before="0" w:beforeAutospacing="0" w:after="0" w:afterAutospacing="0"/>
-        <w:ind w:left="720"/>
-        <w:rPr>
-          <w:rFonts w:ascii="Calibri Light" w:hAnsi="Calibri Light" w:cs="Calibri Light"/>
-          <w:color w:val="000000"/>
-          <w:sz w:val="22"/>
-          <w:szCs w:val="22"/>
-        </w:rPr>
-      </w:pPr>
-      <w:r>
-        <w:rPr>
-          <w:rFonts w:ascii="Calibri Light" w:hAnsi="Calibri Light" w:cs="Calibri Light"/>
-          <w:color w:val="000000"/>
-          <w:sz w:val="22"/>
-          <w:szCs w:val="22"/>
-        </w:rPr>
-        <w:t>Students will be able to navigate within the RStudio (IDE)</w:t>
-      </w:r>
-    </w:p>
-    <w:p>
-      <w:pPr>
-        <w:pStyle w:val="NormalWeb"/>
-        <w:numPr>
-          <w:ilvl w:val="0"/>
-          <w:numId w:val="5"/>
-        </w:numPr>
-        <w:tabs>
-          <w:tab w:val="clear" w:pos="1080"/>
-          <w:tab w:val="num" w:pos="720"/>
-        </w:tabs>
-        <w:spacing w:before="0" w:beforeAutospacing="0" w:after="0" w:afterAutospacing="0"/>
-        <w:ind w:left="720"/>
-        <w:rPr>
-          <w:rFonts w:ascii="Calibri Light" w:hAnsi="Calibri Light"/>
-        </w:rPr>
-      </w:pPr>
-      <w:r>
-        <w:rPr>
-          <w:rFonts w:ascii="Calibri Light" w:hAnsi="Calibri Light" w:cs="Calibri Light"/>
-          <w:color w:val="000000"/>
-          <w:sz w:val="22"/>
-          <w:szCs w:val="22"/>
-        </w:rPr>
-        <w:t xml:space="preserve">Students will be able to manage datasets using R.  </w:t>
-      </w:r>
-      <w:r>
-        <w:rPr>
-          <w:rFonts w:ascii="Calibri Light" w:hAnsi="Calibri Light" w:cs="Calibri Light"/>
-          <w:color w:val="000000"/>
-          <w:sz w:val="22"/>
-          <w:szCs w:val="22"/>
-        </w:rPr>
-        <w:t xml:space="preserve">                                                                    </w:t>
-      </w:r>
-    </w:p>
-    <w:p>
-      <w:pPr>
-        <w:pStyle w:val="NormalWeb"/>
-        <w:numPr>
-          <w:ilvl w:val="0"/>
-          <w:numId w:val="5"/>
-        </w:numPr>
-        <w:tabs>
-          <w:tab w:val="clear" w:pos="1080"/>
-          <w:tab w:val="num" w:pos="720"/>
-        </w:tabs>
-        <w:spacing w:before="0" w:beforeAutospacing="0" w:after="0" w:afterAutospacing="0"/>
-        <w:ind w:left="720"/>
-        <w:rPr>
-          <w:rFonts w:ascii="Calibri Light" w:hAnsi="Calibri Light" w:cs="Calibri Light"/>
-          <w:color w:val="000000"/>
-          <w:sz w:val="22"/>
-          <w:szCs w:val="22"/>
-        </w:rPr>
-      </w:pPr>
-      <w:r>
-        <w:rPr>
-          <w:rFonts w:ascii="Calibri Light" w:hAnsi="Calibri Light" w:cs="Calibri Light"/>
-          <w:color w:val="000000"/>
-          <w:sz w:val="22"/>
-          <w:szCs w:val="22"/>
-        </w:rPr>
-        <w:t xml:space="preserve">Students will be able to create basic graphs in R.                                                                                                          </w:t>
-      </w:r>
     </w:p>
     <w:p>
       <w:pPr>
@@ -1407,7 +1471,52 @@
           <w:sz w:val="22"/>
           <w:szCs w:val="22"/>
         </w:rPr>
-        <w:t xml:space="preserve">Students will be able to determine which statistic is appropriate in different situations. </w:t>
+        <w:t xml:space="preserve">Students will </w:t>
+      </w:r>
+      <w:r>
+        <w:rPr>
+          <w:rFonts w:ascii="Calibri Light" w:hAnsi="Calibri Light" w:cs="Calibri Light"/>
+          <w:color w:val="000000"/>
+          <w:sz w:val="22"/>
+          <w:szCs w:val="22"/>
+        </w:rPr>
+        <w:t xml:space="preserve">know how to </w:t>
+      </w:r>
+      <w:r>
+        <w:rPr>
+          <w:rFonts w:ascii="Calibri Light" w:hAnsi="Calibri Light" w:cs="Calibri Light"/>
+          <w:color w:val="000000"/>
+          <w:sz w:val="22"/>
+          <w:szCs w:val="22"/>
+        </w:rPr>
+        <w:t>construct</w:t>
+      </w:r>
+      <w:r>
+        <w:rPr>
+          <w:rFonts w:ascii="Calibri Light" w:hAnsi="Calibri Light" w:cs="Calibri Light"/>
+          <w:color w:val="000000"/>
+          <w:sz w:val="22"/>
+          <w:szCs w:val="22"/>
+        </w:rPr>
+        <w:t xml:space="preserve"> a data story</w:t>
+      </w:r>
+      <w:r>
+        <w:rPr>
+          <w:rFonts w:ascii="Calibri Light" w:hAnsi="Calibri Light" w:cs="Calibri Light"/>
+          <w:color w:val="000000"/>
+          <w:sz w:val="22"/>
+          <w:szCs w:val="22"/>
+        </w:rPr>
+        <w:t xml:space="preserve"> from inception to completion</w:t>
+      </w:r>
+      <w:r>
+        <w:rPr>
+          <w:rFonts w:ascii="Calibri Light" w:hAnsi="Calibri Light" w:cs="Calibri Light"/>
+          <w:color w:val="000000"/>
+          <w:sz w:val="22"/>
+          <w:szCs w:val="22"/>
+        </w:rPr>
+        <w:t>.</w:t>
       </w:r>
     </w:p>
     <w:p>
@@ -1433,7 +1542,16 @@
           <w:sz w:val="22"/>
           <w:szCs w:val="22"/>
         </w:rPr>
-        <w:t xml:space="preserve">Students will be able to create and interpret graphs.  </w:t>
+        <w:t>Students will</w:t>
+      </w:r>
+      <w:r>
+        <w:rPr>
+          <w:rFonts w:ascii="Calibri Light" w:hAnsi="Calibri Light" w:cs="Calibri Light"/>
+          <w:color w:val="000000"/>
+          <w:sz w:val="22"/>
+          <w:szCs w:val="22"/>
+        </w:rPr>
+        <w:t xml:space="preserve"> be able to use basic statistical techniques to analyze a dataset.</w:t>
       </w:r>
     </w:p>
     <w:p>
@@ -1459,7 +1577,7 @@
           <w:sz w:val="22"/>
           <w:szCs w:val="22"/>
         </w:rPr>
-        <w:t>Students will be able</w:t>
+        <w:t>Students will know how</w:t>
       </w:r>
       <w:r>
         <w:rPr>
@@ -1468,7 +1586,7 @@
           <w:sz w:val="22"/>
           <w:szCs w:val="22"/>
         </w:rPr>
-        <w:t xml:space="preserve"> to generate and interpret R </w:t>
+        <w:t xml:space="preserve"> to write compelling narrati</w:t>
       </w:r>
       <w:r>
         <w:rPr>
@@ -1477,7 +1595,16 @@
           <w:sz w:val="22"/>
           <w:szCs w:val="22"/>
         </w:rPr>
-        <w:t xml:space="preserve">output for all of the statistics described above. </w:t>
+        <w:t>ve that links</w:t>
+      </w:r>
+      <w:r>
+        <w:rPr>
+          <w:rFonts w:ascii="Calibri Light" w:hAnsi="Calibri Light" w:cs="Calibri Light"/>
+          <w:color w:val="000000"/>
+          <w:sz w:val="22"/>
+          <w:szCs w:val="22"/>
+        </w:rPr>
+        <w:t xml:space="preserve"> story elements together.</w:t>
       </w:r>
     </w:p>
     <w:p>
@@ -1503,7 +1630,7 @@
           <w:sz w:val="22"/>
           <w:szCs w:val="22"/>
         </w:rPr>
-        <w:t xml:space="preserve">Students will appreciate the </w:t>
+        <w:t>Stu</w:t>
       </w:r>
       <w:r>
         <w:rPr>
@@ -1512,7 +1639,7 @@
           <w:sz w:val="22"/>
           <w:szCs w:val="22"/>
         </w:rPr>
-        <w:t xml:space="preserve">value </w:t>
+        <w:t>dents will be able</w:t>
       </w:r>
       <w:r>
         <w:rPr>
@@ -1521,7 +1648,7 @@
           <w:sz w:val="22"/>
           <w:szCs w:val="22"/>
         </w:rPr>
-        <w:t xml:space="preserve">of </w:t>
+        <w:t xml:space="preserve"> to use artwork</w:t>
       </w:r>
       <w:r>
         <w:rPr>
@@ -1530,7 +1657,7 @@
           <w:sz w:val="22"/>
           <w:szCs w:val="22"/>
         </w:rPr>
-        <w:t xml:space="preserve">data science and </w:t>
+        <w:t xml:space="preserve"> and graphics to enhance </w:t>
       </w:r>
       <w:r>
         <w:rPr>
@@ -1539,7 +1666,33 @@
           <w:sz w:val="22"/>
           <w:szCs w:val="22"/>
         </w:rPr>
-        <w:t xml:space="preserve">statistics. </w:t>
+        <w:t>story impact.</w:t>
+      </w:r>
+    </w:p>
+    <w:p>
+      <w:pPr>
+        <w:pStyle w:val="NormalWeb"/>
+        <w:numPr>
+          <w:ilvl w:val="0"/>
+          <w:numId w:val="5"/>
+        </w:numPr>
+        <w:spacing w:before="0" w:beforeAutospacing="0" w:after="0" w:afterAutospacing="0"/>
+        <w:ind w:left="720"/>
+        <w:rPr>
+          <w:rFonts w:ascii="Calibri Light" w:hAnsi="Calibri Light" w:cs="Calibri Light"/>
+          <w:color w:val="000000"/>
+          <w:sz w:val="22"/>
+          <w:szCs w:val="22"/>
+        </w:rPr>
+      </w:pPr>
+      <w:r>
+        <w:rPr>
+          <w:rFonts w:ascii="Calibri Light" w:hAnsi="Calibri Light" w:cs="Calibri Light"/>
+          <w:color w:val="000000"/>
+          <w:sz w:val="22"/>
+          <w:szCs w:val="22"/>
+        </w:rPr>
+        <w:t>Students will possess a working knowledge of R within the Rstudio (IDE) environment.</w:t>
       </w:r>
     </w:p>
     <w:p>
@@ -1660,7 +1813,7 @@
     </w:p>
     <w:p>
       <w:pPr>
-        <w:spacing w:after="0" w:line="240" w:lineRule="auto"/>
+        <w:spacing w:after="0" w:line="276" w:lineRule="auto"/>
         <w:rPr>
           <w:rFonts w:asciiTheme="majorHAnsi" w:eastAsia="Calibri" w:hAnsiTheme="majorHAnsi" w:cs="Calibri"/>
           <w:b/>
@@ -1695,7 +1848,7 @@
     </w:p>
     <w:p>
       <w:pPr>
-        <w:spacing w:after="120" w:line="240" w:lineRule="auto"/>
+        <w:spacing w:after="120" w:line="276" w:lineRule="auto"/>
         <w:rPr>
           <w:rFonts w:ascii="Calibri Light" w:hAnsi="Calibri Light"/>
         </w:rPr>
@@ -1900,31 +2053,7 @@
         <w:rPr>
           <w:rFonts w:ascii="Calibri Light" w:hAnsi="Calibri Light"/>
         </w:rPr>
-        <w:t xml:space="preserve">Creating a compelling DataStory takes time </w:t>
-      </w:r>
-      <w:r>
-        <w:rPr>
-          <w:rFonts w:ascii="Calibri Light" w:hAnsi="Calibri Light"/>
-        </w:rPr>
-        <w:t xml:space="preserve">– periods of exploration interspersed with moments of reflection – so you’ll want to budget adequate time for </w:t>
-      </w:r>
-      <w:r>
-        <w:rPr>
-          <w:rFonts w:ascii="Calibri Light" w:hAnsi="Calibri Light"/>
-        </w:rPr>
-        <w:t>each</w:t>
-      </w:r>
-      <w:r>
-        <w:rPr>
-          <w:rFonts w:ascii="Calibri Light" w:hAnsi="Calibri Light"/>
-        </w:rPr>
-        <w:t xml:space="preserve"> assignment.</w:t>
-      </w:r>
-      <w:r>
-        <w:rPr>
-          <w:rFonts w:ascii="Calibri Light" w:hAnsi="Calibri Light"/>
-        </w:rPr>
-        <w:t xml:space="preserve">  </w:t>
+        <w:t xml:space="preserve">Creating a compelling DataStory takes time – periods of exploration interspersed with moments of reflection – so you’ll want to budget adequate time for each assignment.  </w:t>
       </w:r>
       <w:r>
         <w:rPr>
@@ -2312,7 +2441,14 @@
     </w:p>
     <w:p>
       <w:pPr>
-        <w:suppressAutoHyphens/>
+        <w:spacing w:after="0" w:line="240" w:lineRule="auto"/>
+        <w:rPr>
+          <w:rFonts w:ascii="Calibri Light" w:hAnsi="Calibri Light" w:cs="Calibri Light"/>
+        </w:rPr>
+      </w:pPr>
+    </w:p>
+    <w:p>
+      <w:pPr>
         <w:spacing w:after="0" w:line="240" w:lineRule="auto"/>
         <w:rPr>
           <w:rFonts w:ascii="Calibri Light" w:hAnsi="Calibri Light" w:cs="Calibri Light"/>
@@ -2361,6 +2497,7 @@
                 <w:sz w:val="24"/>
                 <w:szCs w:val="24"/>
               </w:rPr>
+              <w:lastRenderedPageBreak/>
               <w:t>Deliverable</w:t>
             </w:r>
           </w:p>
@@ -2997,14 +3134,12 @@
         </w:rPr>
         <w:t xml:space="preserve"> policies that can be found at: </w:t>
       </w:r>
-      <w:hyperlink r:id="rId6" w:history="1">
+      <w:hyperlink r:id="rId7" w:history="1">
         <w:r>
           <w:rPr>
             <w:rStyle w:val="Hyperlink"/>
             <w:rFonts w:ascii="Calibri Light" w:hAnsi="Calibri Light"/>
-            <w:color w:val="2F5496" w:themeColor="accent5" w:themeShade="BF"/>
-            <w:sz w:val="20"/>
-            <w:szCs w:val="20"/>
+            <w:color w:val="000099"/>
           </w:rPr>
           <w:t>https://catalog.ufl.edu/ugrad/current/regulations/info/attendance.aspx</w:t>
         </w:r>
@@ -3012,6 +3147,7 @@
       <w:r>
         <w:rPr>
           <w:rFonts w:ascii="Calibri Light" w:hAnsi="Calibri Light"/>
+          <w:color w:val="000099"/>
         </w:rPr>
         <w:t>.</w:t>
       </w:r>
@@ -3168,10 +3304,20 @@
             <w:pPr>
               <w:rPr>
                 <w:rFonts w:ascii="Calibri Light" w:hAnsi="Calibri Light" w:cstheme="majorHAnsi"/>
-                <w:sz w:val="24"/>
-                <w:szCs w:val="24"/>
               </w:rPr>
             </w:pPr>
+            <w:r>
+              <w:rPr>
+                <w:rFonts w:ascii="Calibri Light" w:hAnsi="Calibri Light" w:cstheme="majorHAnsi"/>
+              </w:rPr>
+              <w:t>01.23</w:t>
+            </w:r>
+            <w:r>
+              <w:rPr>
+                <w:rFonts w:ascii="Calibri Light" w:hAnsi="Calibri Light" w:cstheme="majorHAnsi"/>
+              </w:rPr>
+              <w:t>.20</w:t>
+            </w:r>
           </w:p>
         </w:tc>
       </w:tr>
@@ -3229,10 +3375,20 @@
             <w:pPr>
               <w:rPr>
                 <w:rFonts w:ascii="Calibri Light" w:hAnsi="Calibri Light" w:cstheme="majorHAnsi"/>
-                <w:sz w:val="24"/>
-                <w:szCs w:val="24"/>
               </w:rPr>
             </w:pPr>
+            <w:r>
+              <w:rPr>
+                <w:rFonts w:ascii="Calibri Light" w:hAnsi="Calibri Light" w:cstheme="majorHAnsi"/>
+              </w:rPr>
+              <w:t>01.23</w:t>
+            </w:r>
+            <w:r>
+              <w:rPr>
+                <w:rFonts w:ascii="Calibri Light" w:hAnsi="Calibri Light" w:cstheme="majorHAnsi"/>
+              </w:rPr>
+              <w:t>.20</w:t>
+            </w:r>
           </w:p>
         </w:tc>
       </w:tr>
@@ -3253,13 +3409,7 @@
               <w:rPr>
                 <w:rFonts w:ascii="Calibri Light" w:hAnsi="Calibri Light" w:cs="Calibri Light"/>
               </w:rPr>
-              <w:t xml:space="preserve">Personal </w:t>
-            </w:r>
-            <w:r>
-              <w:rPr>
-                <w:rFonts w:ascii="Calibri Light" w:hAnsi="Calibri Light" w:cs="Calibri Light"/>
-              </w:rPr>
-              <w:t>Learning Plan</w:t>
+              <w:t>Personal Learning Plan</w:t>
             </w:r>
           </w:p>
         </w:tc>
@@ -3296,10 +3446,14 @@
             <w:pPr>
               <w:rPr>
                 <w:rFonts w:ascii="Calibri Light" w:hAnsi="Calibri Light" w:cstheme="majorHAnsi"/>
-                <w:sz w:val="24"/>
-                <w:szCs w:val="24"/>
               </w:rPr>
             </w:pPr>
+            <w:r>
+              <w:rPr>
+                <w:rFonts w:ascii="Calibri Light" w:hAnsi="Calibri Light" w:cstheme="majorHAnsi"/>
+              </w:rPr>
+              <w:t>01.30.20</w:t>
+            </w:r>
           </w:p>
         </w:tc>
       </w:tr>
@@ -3357,10 +3511,14 @@
             <w:pPr>
               <w:rPr>
                 <w:rFonts w:ascii="Calibri Light" w:hAnsi="Calibri Light" w:cstheme="majorHAnsi"/>
-                <w:sz w:val="24"/>
-                <w:szCs w:val="24"/>
               </w:rPr>
             </w:pPr>
+            <w:r>
+              <w:rPr>
+                <w:rFonts w:ascii="Calibri Light" w:hAnsi="Calibri Light" w:cstheme="majorHAnsi"/>
+              </w:rPr>
+              <w:t>02.06.20</w:t>
+            </w:r>
           </w:p>
         </w:tc>
       </w:tr>
@@ -3418,10 +3576,14 @@
             <w:pPr>
               <w:rPr>
                 <w:rFonts w:ascii="Calibri Light" w:hAnsi="Calibri Light" w:cstheme="majorHAnsi"/>
-                <w:sz w:val="24"/>
-                <w:szCs w:val="24"/>
               </w:rPr>
             </w:pPr>
+            <w:r>
+              <w:rPr>
+                <w:rFonts w:ascii="Calibri Light" w:hAnsi="Calibri Light" w:cstheme="majorHAnsi"/>
+              </w:rPr>
+              <w:t>03.19.20</w:t>
+            </w:r>
           </w:p>
         </w:tc>
       </w:tr>
@@ -3479,10 +3641,14 @@
             <w:pPr>
               <w:rPr>
                 <w:rFonts w:ascii="Calibri Light" w:hAnsi="Calibri Light" w:cstheme="majorHAnsi"/>
-                <w:sz w:val="24"/>
-                <w:szCs w:val="24"/>
               </w:rPr>
             </w:pPr>
+            <w:r>
+              <w:rPr>
+                <w:rFonts w:ascii="Calibri Light" w:hAnsi="Calibri Light" w:cstheme="majorHAnsi"/>
+              </w:rPr>
+              <w:t>04.16.20</w:t>
+            </w:r>
           </w:p>
         </w:tc>
       </w:tr>
@@ -3540,10 +3706,14 @@
             <w:pPr>
               <w:rPr>
                 <w:rFonts w:ascii="Calibri Light" w:hAnsi="Calibri Light" w:cstheme="majorHAnsi"/>
-                <w:sz w:val="24"/>
-                <w:szCs w:val="24"/>
               </w:rPr>
             </w:pPr>
+            <w:r>
+              <w:rPr>
+                <w:rFonts w:ascii="Calibri Light" w:hAnsi="Calibri Light" w:cstheme="majorHAnsi"/>
+              </w:rPr>
+              <w:t>04.23.20</w:t>
+            </w:r>
           </w:p>
         </w:tc>
       </w:tr>
@@ -3601,23 +3771,27 @@
         <w:rPr>
           <w:rFonts w:asciiTheme="majorHAnsi" w:hAnsiTheme="majorHAnsi" w:cstheme="majorHAnsi"/>
         </w:rPr>
-        <w:t>“Students are expected to provide feedback on the quality of instruction in this course by completing online evaluations at https://evaluations.ufl.edu. Evaluations are typically open during the last two or three weeks of the semester, but students will be given specific times when they are open. Summary results of these assessments are available to students at</w:t>
-      </w:r>
-      <w:r>
-        <w:rPr>
-          <w:rFonts w:asciiTheme="majorHAnsi" w:hAnsiTheme="majorHAnsi" w:cstheme="majorHAnsi"/>
-          <w:color w:val="2F5496" w:themeColor="accent5" w:themeShade="BF"/>
+        <w:t xml:space="preserve">“Students are expected to provide feedback on the quality of instruction in this course by completing online evaluations at https://evaluations.ufl.edu. Evaluations are typically open during the last two or three weeks of the semester, but students will be given specific times when they are open. Summary results of these assessments are available to students </w:t>
+      </w:r>
+      <w:r>
+        <w:rPr>
+          <w:rFonts w:asciiTheme="majorHAnsi" w:hAnsiTheme="majorHAnsi" w:cstheme="majorHAnsi"/>
+        </w:rPr>
+        <w:t>at</w:t>
+      </w:r>
+      <w:r>
+        <w:rPr>
+          <w:rFonts w:asciiTheme="majorHAnsi" w:hAnsiTheme="majorHAnsi" w:cstheme="majorHAnsi"/>
+          <w:color w:val="0000FF"/>
         </w:rPr>
         <w:t xml:space="preserve"> </w:t>
       </w:r>
-      <w:hyperlink r:id="rId7" w:history="1">
+      <w:hyperlink r:id="rId8" w:history="1">
         <w:r>
           <w:rPr>
             <w:rStyle w:val="Hyperlink"/>
             <w:rFonts w:asciiTheme="majorHAnsi" w:hAnsiTheme="majorHAnsi" w:cstheme="majorHAnsi"/>
-            <w:color w:val="2F5496" w:themeColor="accent5" w:themeShade="BF"/>
-            <w:sz w:val="20"/>
-            <w:szCs w:val="20"/>
+            <w:color w:val="0000FF"/>
           </w:rPr>
           <w:t>https://evaluations.ufl.edu/results/</w:t>
         </w:r>
@@ -3645,7 +3819,7 @@
     <w:p>
       <w:pPr>
         <w:pStyle w:val="Heading1"/>
-        <w:spacing w:beforeLines="60" w:before="144" w:line="240" w:lineRule="auto"/>
+        <w:spacing w:beforeLines="60" w:before="144" w:line="276" w:lineRule="auto"/>
         <w:rPr>
           <w:rFonts w:cstheme="majorHAnsi"/>
           <w:color w:val="2F5496" w:themeColor="accent5" w:themeShade="BF"/>
@@ -3678,6 +3852,7 @@
         <w:pStyle w:val="Default"/>
         <w:rPr>
           <w:rFonts w:asciiTheme="majorHAnsi" w:hAnsiTheme="majorHAnsi" w:cstheme="majorHAnsi"/>
+          <w:color w:val="0000FF"/>
           <w:sz w:val="22"/>
           <w:szCs w:val="22"/>
         </w:rPr>
@@ -3690,22 +3865,42 @@
         </w:rPr>
         <w:t xml:space="preserve">Students with disabilities requesting accommodations should first register with the Disability Resource Center (352-392-8565, </w:t>
       </w:r>
+      <w:hyperlink r:id="rId9" w:history="1">
+        <w:r>
+          <w:rPr>
+            <w:rStyle w:val="Hyperlink"/>
+            <w:rFonts w:asciiTheme="majorHAnsi" w:hAnsiTheme="majorHAnsi" w:cstheme="majorHAnsi"/>
+            <w:color w:val="0000FF"/>
+            <w:sz w:val="22"/>
+            <w:szCs w:val="22"/>
+          </w:rPr>
+          <w:t>www.dso.ufl.edu/drc/</w:t>
+        </w:r>
+      </w:hyperlink>
       <w:r>
         <w:rPr>
           <w:rFonts w:asciiTheme="majorHAnsi" w:hAnsiTheme="majorHAnsi" w:cstheme="majorHAnsi"/>
           <w:color w:val="0000FF"/>
-          <w:sz w:val="20"/>
-          <w:szCs w:val="20"/>
-        </w:rPr>
-        <w:t>www.dso.ufl.edu/drc/</w:t>
-      </w:r>
-      <w:r>
-        <w:rPr>
-          <w:rFonts w:asciiTheme="majorHAnsi" w:hAnsiTheme="majorHAnsi" w:cstheme="majorHAnsi"/>
           <w:sz w:val="22"/>
           <w:szCs w:val="22"/>
         </w:rPr>
-        <w:t xml:space="preserve">) by providing appropriate documentation. Once registered, </w:t>
+        <w:t xml:space="preserve"> </w:t>
+      </w:r>
+      <w:r>
+        <w:rPr>
+          <w:rFonts w:asciiTheme="majorHAnsi" w:hAnsiTheme="majorHAnsi" w:cstheme="majorHAnsi"/>
+          <w:sz w:val="22"/>
+          <w:szCs w:val="22"/>
+        </w:rPr>
+        <w:t>)</w:t>
+      </w:r>
+      <w:r>
+        <w:rPr>
+          <w:rFonts w:asciiTheme="majorHAnsi" w:hAnsiTheme="majorHAnsi" w:cstheme="majorHAnsi"/>
+          <w:sz w:val="22"/>
+          <w:szCs w:val="22"/>
+        </w:rPr>
+        <w:t xml:space="preserve"> by providing appropriate documentation. Once registered, </w:t>
       </w:r>
       <w:r>
         <w:rPr>
@@ -4375,13 +4570,22 @@
         <w:rPr>
           <w:rFonts w:asciiTheme="majorHAnsi" w:hAnsiTheme="majorHAnsi" w:cstheme="majorHAnsi"/>
         </w:rPr>
-        <w:t xml:space="preserve">Residential Course: </w:t>
-      </w:r>
-      <w:hyperlink r:id="rId8" w:history="1">
+        <w:t>Residential Course:</w:t>
+      </w:r>
+      <w:r>
+        <w:rPr>
+          <w:rFonts w:asciiTheme="majorHAnsi" w:hAnsiTheme="majorHAnsi" w:cstheme="majorHAnsi"/>
+          <w:color w:val="0000FF"/>
+        </w:rPr>
+        <w:t xml:space="preserve"> </w:t>
+      </w:r>
+      <w:hyperlink r:id="rId10" w:history="1">
         <w:r>
           <w:rPr>
+            <w:rStyle w:val="Hyperlink"/>
             <w:rFonts w:asciiTheme="majorHAnsi" w:hAnsiTheme="majorHAnsi" w:cstheme="majorHAnsi"/>
-            <w:u w:val="single" w:color="0B4CB4"/>
+            <w:color w:val="0000FF"/>
+            <w:u w:color="0B4CB4"/>
           </w:rPr>
           <w:t>https://www.dso.ufl.edu/documents/UF_Complaints_policy.pdf.</w:t>
         </w:r>
@@ -4404,10 +4608,11 @@
         </w:rPr>
         <w:t xml:space="preserve">Online Course:  </w:t>
       </w:r>
-      <w:hyperlink r:id="rId9" w:history="1">
+      <w:hyperlink r:id="rId11" w:history="1">
         <w:r>
           <w:rPr>
             <w:rFonts w:asciiTheme="majorHAnsi" w:hAnsiTheme="majorHAnsi" w:cstheme="majorHAnsi"/>
+            <w:color w:val="0000FF"/>
             <w:u w:val="single" w:color="0B4CB4"/>
           </w:rPr>
           <w:t>http://www.distance.ufl.edu/student-complaint-process</w:t>
@@ -9187,7 +9392,7 @@
 </file>
 
 <file path=customXml/itemProps1.xml><?xml version="1.0" encoding="utf-8"?>
-<ds:datastoreItem xmlns:ds="http://schemas.openxmlformats.org/officeDocument/2006/customXml" ds:itemID="{201662E3-A7AA-4597-BC79-A6A769AD8A68}">
+<ds:datastoreItem xmlns:ds="http://schemas.openxmlformats.org/officeDocument/2006/customXml" ds:itemID="{AE9B39F5-ADFD-48F8-B697-ED5C12E67AB9}">
   <ds:schemaRefs>
     <ds:schemaRef ds:uri="http://schemas.openxmlformats.org/officeDocument/2006/bibliography"/>
   </ds:schemaRefs>

</xml_diff>

<commit_message>
Removed due dates & made minor edits.
</commit_message>
<xml_diff>
--- a/doc/edg4930_syllabus.docx
+++ b/doc/edg4930_syllabus.docx
@@ -111,15 +111,6 @@
           <w:szCs w:val="32"/>
         </w:rPr>
         <w:t xml:space="preserve">     </w:t>
-      </w:r>
-      <w:r>
-        <w:rPr>
-          <w:rFonts w:cstheme="majorHAnsi"/>
-          <w:spacing w:val="0"/>
-          <w:sz w:val="28"/>
-          <w:szCs w:val="28"/>
-        </w:rPr>
-        <w:t>EDG 4930</w:t>
       </w:r>
     </w:p>
     <w:p>
@@ -486,50 +477,6 @@
         </w:rPr>
         <w:t xml:space="preserve"> </w:t>
       </w:r>
-    </w:p>
-    <w:p>
-      <w:pPr>
-        <w:suppressAutoHyphens/>
-        <w:spacing w:after="0" w:line="240" w:lineRule="auto"/>
-        <w:rPr>
-          <w:rFonts w:asciiTheme="majorHAnsi" w:hAnsiTheme="majorHAnsi" w:cstheme="majorHAnsi"/>
-          <w:color w:val="2F5496" w:themeColor="accent5" w:themeShade="BF"/>
-          <w:sz w:val="24"/>
-          <w:szCs w:val="24"/>
-        </w:rPr>
-      </w:pPr>
-      <w:r>
-        <w:rPr>
-          <w:rFonts w:asciiTheme="majorHAnsi" w:hAnsiTheme="majorHAnsi" w:cstheme="majorHAnsi"/>
-          <w:color w:val="2F5496" w:themeColor="accent5" w:themeShade="BF"/>
-          <w:sz w:val="24"/>
-          <w:szCs w:val="24"/>
-        </w:rPr>
-        <w:t>Scott Cohen</w:t>
-      </w:r>
-    </w:p>
-    <w:p>
-      <w:pPr>
-        <w:suppressAutoHyphens/>
-        <w:spacing w:after="0" w:line="240" w:lineRule="auto"/>
-        <w:rPr>
-          <w:rFonts w:asciiTheme="majorHAnsi" w:hAnsiTheme="majorHAnsi" w:cstheme="majorHAnsi"/>
-          <w:color w:val="2F5496" w:themeColor="accent5" w:themeShade="BF"/>
-          <w:sz w:val="24"/>
-          <w:szCs w:val="24"/>
-        </w:rPr>
-      </w:pPr>
-      <w:r>
-        <w:rPr>
-          <w:rFonts w:asciiTheme="majorHAnsi" w:hAnsiTheme="majorHAnsi" w:cstheme="majorHAnsi"/>
-          <w:color w:val="2F5496" w:themeColor="accent5" w:themeShade="BF"/>
-          <w:sz w:val="24"/>
-          <w:szCs w:val="24"/>
-        </w:rPr>
-        <w:t>Charlotte Bolch</w:t>
-      </w:r>
-      <w:bookmarkStart w:id="0" w:name="_GoBack"/>
-      <w:bookmarkEnd w:id="0"/>
     </w:p>
     <w:p>
       <w:pPr>
@@ -3306,18 +3253,8 @@
                 <w:rFonts w:ascii="Calibri Light" w:hAnsi="Calibri Light" w:cstheme="majorHAnsi"/>
               </w:rPr>
             </w:pPr>
-            <w:r>
-              <w:rPr>
-                <w:rFonts w:ascii="Calibri Light" w:hAnsi="Calibri Light" w:cstheme="majorHAnsi"/>
-              </w:rPr>
-              <w:t>01.23</w:t>
-            </w:r>
-            <w:r>
-              <w:rPr>
-                <w:rFonts w:ascii="Calibri Light" w:hAnsi="Calibri Light" w:cstheme="majorHAnsi"/>
-              </w:rPr>
-              <w:t>.20</w:t>
-            </w:r>
+            <w:bookmarkStart w:id="0" w:name="_GoBack"/>
+            <w:bookmarkEnd w:id="0"/>
           </w:p>
         </w:tc>
       </w:tr>
@@ -3377,18 +3314,6 @@
                 <w:rFonts w:ascii="Calibri Light" w:hAnsi="Calibri Light" w:cstheme="majorHAnsi"/>
               </w:rPr>
             </w:pPr>
-            <w:r>
-              <w:rPr>
-                <w:rFonts w:ascii="Calibri Light" w:hAnsi="Calibri Light" w:cstheme="majorHAnsi"/>
-              </w:rPr>
-              <w:t>01.23</w:t>
-            </w:r>
-            <w:r>
-              <w:rPr>
-                <w:rFonts w:ascii="Calibri Light" w:hAnsi="Calibri Light" w:cstheme="majorHAnsi"/>
-              </w:rPr>
-              <w:t>.20</w:t>
-            </w:r>
           </w:p>
         </w:tc>
       </w:tr>
@@ -3448,12 +3373,6 @@
                 <w:rFonts w:ascii="Calibri Light" w:hAnsi="Calibri Light" w:cstheme="majorHAnsi"/>
               </w:rPr>
             </w:pPr>
-            <w:r>
-              <w:rPr>
-                <w:rFonts w:ascii="Calibri Light" w:hAnsi="Calibri Light" w:cstheme="majorHAnsi"/>
-              </w:rPr>
-              <w:t>01.30.20</w:t>
-            </w:r>
           </w:p>
         </w:tc>
       </w:tr>
@@ -3513,12 +3432,6 @@
                 <w:rFonts w:ascii="Calibri Light" w:hAnsi="Calibri Light" w:cstheme="majorHAnsi"/>
               </w:rPr>
             </w:pPr>
-            <w:r>
-              <w:rPr>
-                <w:rFonts w:ascii="Calibri Light" w:hAnsi="Calibri Light" w:cstheme="majorHAnsi"/>
-              </w:rPr>
-              <w:t>02.06.20</w:t>
-            </w:r>
           </w:p>
         </w:tc>
       </w:tr>
@@ -3578,12 +3491,6 @@
                 <w:rFonts w:ascii="Calibri Light" w:hAnsi="Calibri Light" w:cstheme="majorHAnsi"/>
               </w:rPr>
             </w:pPr>
-            <w:r>
-              <w:rPr>
-                <w:rFonts w:ascii="Calibri Light" w:hAnsi="Calibri Light" w:cstheme="majorHAnsi"/>
-              </w:rPr>
-              <w:t>03.19.20</w:t>
-            </w:r>
           </w:p>
         </w:tc>
       </w:tr>
@@ -3643,12 +3550,6 @@
                 <w:rFonts w:ascii="Calibri Light" w:hAnsi="Calibri Light" w:cstheme="majorHAnsi"/>
               </w:rPr>
             </w:pPr>
-            <w:r>
-              <w:rPr>
-                <w:rFonts w:ascii="Calibri Light" w:hAnsi="Calibri Light" w:cstheme="majorHAnsi"/>
-              </w:rPr>
-              <w:t>04.16.20</w:t>
-            </w:r>
           </w:p>
         </w:tc>
       </w:tr>
@@ -3708,12 +3609,6 @@
                 <w:rFonts w:ascii="Calibri Light" w:hAnsi="Calibri Light" w:cstheme="majorHAnsi"/>
               </w:rPr>
             </w:pPr>
-            <w:r>
-              <w:rPr>
-                <w:rFonts w:ascii="Calibri Light" w:hAnsi="Calibri Light" w:cstheme="majorHAnsi"/>
-              </w:rPr>
-              <w:t>04.23.20</w:t>
-            </w:r>
           </w:p>
         </w:tc>
       </w:tr>
@@ -9392,7 +9287,7 @@
 </file>
 
 <file path=customXml/itemProps1.xml><?xml version="1.0" encoding="utf-8"?>
-<ds:datastoreItem xmlns:ds="http://schemas.openxmlformats.org/officeDocument/2006/customXml" ds:itemID="{AE9B39F5-ADFD-48F8-B697-ED5C12E67AB9}">
+<ds:datastoreItem xmlns:ds="http://schemas.openxmlformats.org/officeDocument/2006/customXml" ds:itemID="{B939A33F-670A-4841-A6FA-AEF043FC527C}">
   <ds:schemaRefs>
     <ds:schemaRef ds:uri="http://schemas.openxmlformats.org/officeDocument/2006/bibliography"/>
   </ds:schemaRefs>

</xml_diff>